<commit_message>
added and styled footer for signatures
</commit_message>
<xml_diff>
--- a/Lab1module1/CSI 3125 Lab 1 pdf.docx
+++ b/Lab1module1/CSI 3125 Lab 1 pdf.docx
@@ -123,22 +123,19 @@
         <w:t xml:space="preserve">Contribution percentage: </w:t>
       </w:r>
       <w:r>
-        <w:t xml:space="preserve">1/3 by </w:t>
+        <w:t xml:space="preserve">1/3 by Ahmed Salma, 1/3 by </w:t>
       </w:r>
       <w:r>
-        <w:t xml:space="preserve">Ahmed Salma, </w:t>
+        <w:t>Sahara</w:t>
       </w:r>
       <w:r>
-        <w:t xml:space="preserve">1/3 by </w:t>
+        <w:t xml:space="preserve"> </w:t>
       </w:r>
       <w:r>
-        <w:t xml:space="preserve">Sammy Sahara, </w:t>
+        <w:t>Sammy</w:t>
       </w:r>
       <w:r>
-        <w:t xml:space="preserve">1/3 by </w:t>
-      </w:r>
-      <w:r>
-        <w:t>Steven Feng Peng</w:t>
+        <w:t>, 1/3 by Steven Feng Peng</w:t>
       </w:r>
     </w:p>
     <w:p>
@@ -899,6 +896,7 @@
   <w:style w:type="character" w:default="1" w:styleId="DefaultParagraphFont">
     <w:name w:val="Default Paragraph Font"/>
     <w:uiPriority w:val="1"/>
+    <w:semiHidden/>
     <w:unhideWhenUsed/>
   </w:style>
   <w:style w:type="table" w:default="1" w:styleId="TableNormal">

</xml_diff>

<commit_message>
created website to github pages from personal repo copy + attempted zoom on website image
</commit_message>
<xml_diff>
--- a/Lab1module1/CSI 3125 Lab 1 pdf.docx
+++ b/Lab1module1/CSI 3125 Lab 1 pdf.docx
@@ -156,6 +156,30 @@
           <w:bCs/>
         </w:rPr>
         <w:t>Link to website:</w:t>
+      </w:r>
+      <w:r>
+        <w:rPr>
+          <w:b/>
+          <w:bCs/>
+        </w:rPr>
+        <w:t xml:space="preserve"> </w:t>
+      </w:r>
+      <w:hyperlink r:id="rId6" w:history="1">
+        <w:r>
+          <w:rPr>
+            <w:rStyle w:val="Hyperlink"/>
+            <w:b/>
+            <w:bCs/>
+          </w:rPr>
+          <w:t>https://sammysahara.github.io/heimdal-survey/</w:t>
+        </w:r>
+      </w:hyperlink>
+      <w:r>
+        <w:rPr>
+          <w:b/>
+          <w:bCs/>
+        </w:rPr>
+        <w:t xml:space="preserve"> </w:t>
       </w:r>
     </w:p>
     <w:p>

</xml_diff>

<commit_message>
added the proper pdf document
</commit_message>
<xml_diff>
--- a/Lab1module1/CSI 3125 Lab 1 pdf.docx
+++ b/Lab1module1/CSI 3125 Lab 1 pdf.docx
@@ -204,11 +204,153 @@
     </w:p>
     <w:p>
       <w:pPr>
-        <w:rPr>
-          <w:b/>
-          <w:bCs/>
-        </w:rPr>
-      </w:pPr>
+        <w:jc w:val="center"/>
+        <w:rPr>
+          <w:b/>
+          <w:bCs/>
+        </w:rPr>
+      </w:pPr>
+      <w:r>
+        <w:rPr>
+          <w:b/>
+          <w:bCs/>
+        </w:rPr>
+        <w:drawing>
+          <wp:inline distT="0" distB="0" distL="0" distR="0" wp14:anchorId="5370E280" wp14:editId="38B3FEF8">
+            <wp:extent cx="6642340" cy="3571677"/>
+            <wp:effectExtent l="0" t="0" r="6350" b="0"/>
+            <wp:docPr id="548986759" name="Picture 1"/>
+            <wp:cNvGraphicFramePr>
+              <a:graphicFrameLocks xmlns:a="http://schemas.openxmlformats.org/drawingml/2006/main" noChangeAspect="1"/>
+            </wp:cNvGraphicFramePr>
+            <a:graphic xmlns:a="http://schemas.openxmlformats.org/drawingml/2006/main">
+              <a:graphicData uri="http://schemas.openxmlformats.org/drawingml/2006/picture">
+                <pic:pic xmlns:pic="http://schemas.openxmlformats.org/drawingml/2006/picture">
+                  <pic:nvPicPr>
+                    <pic:cNvPr id="548986759" name=""/>
+                    <pic:cNvPicPr/>
+                  </pic:nvPicPr>
+                  <pic:blipFill>
+                    <a:blip r:embed="rId7"/>
+                    <a:stretch>
+                      <a:fillRect/>
+                    </a:stretch>
+                  </pic:blipFill>
+                  <pic:spPr>
+                    <a:xfrm>
+                      <a:off x="0" y="0"/>
+                      <a:ext cx="6646287" cy="3573799"/>
+                    </a:xfrm>
+                    <a:prstGeom prst="rect">
+                      <a:avLst/>
+                    </a:prstGeom>
+                  </pic:spPr>
+                </pic:pic>
+              </a:graphicData>
+            </a:graphic>
+          </wp:inline>
+        </w:drawing>
+      </w:r>
+    </w:p>
+    <w:p>
+      <w:pPr>
+        <w:jc w:val="center"/>
+        <w:rPr>
+          <w:b/>
+          <w:bCs/>
+        </w:rPr>
+      </w:pPr>
+      <w:r>
+        <w:rPr>
+          <w:b/>
+          <w:bCs/>
+        </w:rPr>
+        <w:lastRenderedPageBreak/>
+        <w:drawing>
+          <wp:inline distT="0" distB="0" distL="0" distR="0" wp14:anchorId="07F20DBA" wp14:editId="2767A9A0">
+            <wp:extent cx="5943600" cy="2819400"/>
+            <wp:effectExtent l="0" t="0" r="0" b="0"/>
+            <wp:docPr id="1462079286" name="Picture 1"/>
+            <wp:cNvGraphicFramePr>
+              <a:graphicFrameLocks xmlns:a="http://schemas.openxmlformats.org/drawingml/2006/main" noChangeAspect="1"/>
+            </wp:cNvGraphicFramePr>
+            <a:graphic xmlns:a="http://schemas.openxmlformats.org/drawingml/2006/main">
+              <a:graphicData uri="http://schemas.openxmlformats.org/drawingml/2006/picture">
+                <pic:pic xmlns:pic="http://schemas.openxmlformats.org/drawingml/2006/picture">
+                  <pic:nvPicPr>
+                    <pic:cNvPr id="1462079286" name=""/>
+                    <pic:cNvPicPr/>
+                  </pic:nvPicPr>
+                  <pic:blipFill>
+                    <a:blip r:embed="rId8"/>
+                    <a:stretch>
+                      <a:fillRect/>
+                    </a:stretch>
+                  </pic:blipFill>
+                  <pic:spPr>
+                    <a:xfrm>
+                      <a:off x="0" y="0"/>
+                      <a:ext cx="5943600" cy="2819400"/>
+                    </a:xfrm>
+                    <a:prstGeom prst="rect">
+                      <a:avLst/>
+                    </a:prstGeom>
+                  </pic:spPr>
+                </pic:pic>
+              </a:graphicData>
+            </a:graphic>
+          </wp:inline>
+        </w:drawing>
+      </w:r>
+    </w:p>
+    <w:p>
+      <w:pPr>
+        <w:rPr>
+          <w:b/>
+          <w:bCs/>
+        </w:rPr>
+      </w:pPr>
+      <w:r>
+        <w:rPr>
+          <w:b/>
+          <w:bCs/>
+        </w:rPr>
+        <w:drawing>
+          <wp:inline distT="0" distB="0" distL="0" distR="0" wp14:anchorId="10E2617A" wp14:editId="7900FF8C">
+            <wp:extent cx="5943600" cy="2848610"/>
+            <wp:effectExtent l="0" t="0" r="0" b="8890"/>
+            <wp:docPr id="41511303" name="Picture 1"/>
+            <wp:cNvGraphicFramePr>
+              <a:graphicFrameLocks xmlns:a="http://schemas.openxmlformats.org/drawingml/2006/main" noChangeAspect="1"/>
+            </wp:cNvGraphicFramePr>
+            <a:graphic xmlns:a="http://schemas.openxmlformats.org/drawingml/2006/main">
+              <a:graphicData uri="http://schemas.openxmlformats.org/drawingml/2006/picture">
+                <pic:pic xmlns:pic="http://schemas.openxmlformats.org/drawingml/2006/picture">
+                  <pic:nvPicPr>
+                    <pic:cNvPr id="41511303" name=""/>
+                    <pic:cNvPicPr/>
+                  </pic:nvPicPr>
+                  <pic:blipFill>
+                    <a:blip r:embed="rId9"/>
+                    <a:stretch>
+                      <a:fillRect/>
+                    </a:stretch>
+                  </pic:blipFill>
+                  <pic:spPr>
+                    <a:xfrm>
+                      <a:off x="0" y="0"/>
+                      <a:ext cx="5943600" cy="2848610"/>
+                    </a:xfrm>
+                    <a:prstGeom prst="rect">
+                      <a:avLst/>
+                    </a:prstGeom>
+                  </pic:spPr>
+                </pic:pic>
+              </a:graphicData>
+            </a:graphic>
+          </wp:inline>
+        </w:drawing>
+      </w:r>
     </w:p>
     <w:sectPr>
       <w:pgSz w:w="12240" w:h="15840"/>

</xml_diff>